<commit_message>
Working version. Requires Mosquitto and MQTT Explorer
</commit_message>
<xml_diff>
--- a/Documentation/Simio API Note - MQTT Steps.docx
+++ b/Documentation/Simio API Note - MQTT Steps.docx
@@ -8,7 +8,10 @@
       </w:pPr>
       <w:bookmarkStart w:id="0" w:name="_Toc32842374"/>
       <w:r>
-        <w:t xml:space="preserve">Simio API Note: </w:t>
+        <w:t>S</w:t>
+      </w:r>
+      <w:r>
+        <w:t xml:space="preserve">imio API Note: </w:t>
       </w:r>
       <w:r>
         <w:t>MQTT Steps</w:t>
@@ -17,7 +20,16 @@
     </w:p>
     <w:p>
       <w:r>
-        <w:t>March 2018 (Dhouck)</w:t>
+        <w:t>April</w:t>
+      </w:r>
+      <w:r>
+        <w:t xml:space="preserve"> 20</w:t>
+      </w:r>
+      <w:r>
+        <w:t>20</w:t>
+      </w:r>
+      <w:r>
+        <w:t xml:space="preserve"> (Dhouck)</w:t>
       </w:r>
     </w:p>
     <w:p/>
@@ -950,20 +962,15 @@
       </w:r>
       <w:proofErr w:type="gramEnd"/>
       <w:r>
-        <w:t>=22.4”. But you can see that it entirely up to the designers of the communication.</w:t>
-      </w:r>
-    </w:p>
-    <w:p>
-      <w:r>
-        <w:t xml:space="preserve">Note that the topics are case-sensitive, so it has become a </w:t>
-      </w:r>
-      <w:proofErr w:type="gramStart"/>
-      <w:r>
-        <w:t>conventions</w:t>
-      </w:r>
-      <w:proofErr w:type="gramEnd"/>
-      <w:r>
-        <w:t xml:space="preserve"> to make the topics lower-case… but it is of course up to you.</w:t>
+        <w:t>=22.4”. But you can see that it entirely up to the designers of the communication</w:t>
+      </w:r>
+      <w:r>
+        <w:t>s to specify the formats for the Topics and Payloads.</w:t>
+      </w:r>
+    </w:p>
+    <w:p>
+      <w:r>
+        <w:t>Note that the topics are case-sensitive, so it has become a convention to make the topics lower-case… but it is of course up to you.</w:t>
       </w:r>
     </w:p>
     <w:p>
@@ -1239,7 +1246,10 @@
     </w:p>
     <w:p>
       <w:r>
-        <w:t>Run the Simio project.</w:t>
+        <w:t>Open</w:t>
+      </w:r>
+      <w:r>
+        <w:t xml:space="preserve"> the Simio project.</w:t>
       </w:r>
     </w:p>
     <w:p>
@@ -1302,7 +1312,13 @@
         </w:numPr>
       </w:pPr>
       <w:r>
-        <w:t>Simio: Start the Simio simulation</w:t>
+        <w:rPr>
+          <w:color w:val="538135" w:themeColor="accent6" w:themeShade="BF"/>
+        </w:rPr>
+        <w:t>Simio:</w:t>
+      </w:r>
+      <w:r>
+        <w:t xml:space="preserve"> Start the Simio simulation</w:t>
       </w:r>
     </w:p>
     <w:p>
@@ -1329,7 +1345,13 @@
         </w:numPr>
       </w:pPr>
       <w:r>
-        <w:t>Simio: Observe that an Entity is emitted from the source, and when it hits the Server1…</w:t>
+        <w:rPr>
+          <w:color w:val="538135" w:themeColor="accent6" w:themeShade="BF"/>
+        </w:rPr>
+        <w:t>Simio:</w:t>
+      </w:r>
+      <w:r>
+        <w:t xml:space="preserve"> Observe that an Entity is emitted from the source, and when it hits the Server1…</w:t>
       </w:r>
     </w:p>
     <w:p>
@@ -1404,53 +1426,52 @@
       <w:proofErr w:type="spellEnd"/>
     </w:p>
     <w:p/>
+    <w:p>
+      <w:pPr>
+        <w:pStyle w:val="Heading2"/>
+      </w:pPr>
+      <w:r>
+        <w:t xml:space="preserve">Make sure the </w:t>
+      </w:r>
+      <w:proofErr w:type="spellStart"/>
+      <w:r>
+        <w:t>Mosquitto</w:t>
+      </w:r>
+      <w:proofErr w:type="spellEnd"/>
+      <w:r>
+        <w:t xml:space="preserve"> Server/Broker is running.</w:t>
+      </w:r>
+    </w:p>
     <w:p/>
     <w:p/>
     <w:p/>
     <w:p>
-      <w:r>
-        <w:rPr>
-          <w:noProof/>
-        </w:rPr>
-        <w:drawing>
-          <wp:inline distT="0" distB="0" distL="0" distR="0" wp14:anchorId="681FDA11" wp14:editId="5C949490">
-            <wp:extent cx="5943600" cy="3053080"/>
-            <wp:effectExtent l="0" t="0" r="0" b="0"/>
-            <wp:docPr id="5" name="Picture 5"/>
-            <wp:cNvGraphicFramePr>
-              <a:graphicFrameLocks xmlns:a="http://schemas.openxmlformats.org/drawingml/2006/main" noChangeAspect="1"/>
-            </wp:cNvGraphicFramePr>
-            <a:graphic xmlns:a="http://schemas.openxmlformats.org/drawingml/2006/main">
-              <a:graphicData uri="http://schemas.openxmlformats.org/drawingml/2006/picture">
-                <pic:pic xmlns:pic="http://schemas.openxmlformats.org/drawingml/2006/picture">
-                  <pic:nvPicPr>
-                    <pic:cNvPr id="1" name=""/>
-                    <pic:cNvPicPr/>
-                  </pic:nvPicPr>
-                  <pic:blipFill>
-                    <a:blip r:embed="rId9"/>
-                    <a:stretch>
-                      <a:fillRect/>
-                    </a:stretch>
-                  </pic:blipFill>
-                  <pic:spPr>
-                    <a:xfrm>
-                      <a:off x="0" y="0"/>
-                      <a:ext cx="5943600" cy="3053080"/>
-                    </a:xfrm>
-                    <a:prstGeom prst="rect">
-                      <a:avLst/>
-                    </a:prstGeom>
-                  </pic:spPr>
-                </pic:pic>
-              </a:graphicData>
-            </a:graphic>
-          </wp:inline>
-        </w:drawing>
-      </w:r>
-    </w:p>
+      <w:pPr>
+        <w:pStyle w:val="Heading2"/>
+      </w:pPr>
+      <w:r>
+        <w:t>If the Server is on a remote computer, check your firewall.</w:t>
+      </w:r>
+    </w:p>
+    <w:p/>
+    <w:p/>
+    <w:p>
+      <w:r>
+        <w:t xml:space="preserve">Check the </w:t>
+      </w:r>
+      <w:proofErr w:type="spellStart"/>
+      <w:r>
+        <w:t>Mosquitto</w:t>
+      </w:r>
+      <w:proofErr w:type="spellEnd"/>
+      <w:r>
+        <w:t xml:space="preserve"> Server using utilities such as MQTT Explorer (Windows)</w:t>
+      </w:r>
+    </w:p>
+    <w:p/>
+    <w:p/>
     <w:sectPr>
-      <w:headerReference w:type="default" r:id="rId10"/>
+      <w:headerReference w:type="default" r:id="rId9"/>
       <w:pgSz w:w="12240" w:h="15840"/>
       <w:pgMar w:top="1440" w:right="1440" w:bottom="1440" w:left="1440" w:header="720" w:footer="720" w:gutter="0"/>
       <w:cols w:space="720"/>
@@ -3515,7 +3536,7 @@
 </file>
 
 <file path=customXml/itemProps1.xml><?xml version="1.0" encoding="utf-8"?>
-<ds:datastoreItem xmlns:ds="http://schemas.openxmlformats.org/officeDocument/2006/customXml" ds:itemID="{BAB416DD-DAC1-4989-8194-FAECE0AF30D4}">
+<ds:datastoreItem xmlns:ds="http://schemas.openxmlformats.org/officeDocument/2006/customXml" ds:itemID="{0ABECDFB-C6DF-4106-8550-0B1768890D70}">
   <ds:schemaRefs>
     <ds:schemaRef ds:uri="http://schemas.openxmlformats.org/officeDocument/2006/bibliography"/>
   </ds:schemaRefs>

</xml_diff>

<commit_message>
Added trace log to publish step
</commit_message>
<xml_diff>
--- a/Documentation/Simio API Note - MQTT Steps.docx
+++ b/Documentation/Simio API Note - MQTT Steps.docx
@@ -815,7 +815,10 @@
         </w:numPr>
       </w:pPr>
       <w:r>
-        <w:t>A Simio Process Step that Publishes.</w:t>
+        <w:t>Creating a</w:t>
+      </w:r>
+      <w:r>
+        <w:t xml:space="preserve"> Simio Process Step that Publishes.</w:t>
       </w:r>
     </w:p>
     <w:p>
@@ -880,13 +883,31 @@
     <w:p/>
     <w:p>
       <w:r>
-        <w:t>MQTT is a lightweight Publish and Subscribe protocol that is used for IoT communications.</w:t>
-      </w:r>
-      <w:r>
-        <w:t xml:space="preserve"> Communications conversations each have a unique Topic, that is hierarchical and represented with slashes.</w:t>
-      </w:r>
-      <w:r>
-        <w:t xml:space="preserve"> A packet information conveyed about a topic is called a Payload.</w:t>
+        <w:t>MQTT is a lightweight Publish and Subscribe protocol that is used for IoT</w:t>
+      </w:r>
+      <w:r>
+        <w:t xml:space="preserve"> (Internet of Things)</w:t>
+      </w:r>
+      <w:r>
+        <w:t xml:space="preserve"> communications.</w:t>
+      </w:r>
+      <w:r>
+        <w:t xml:space="preserve"> Communications conversations each have a unique Topic that is hierarchical and </w:t>
+      </w:r>
+      <w:r>
+        <w:t>formatted using slashes</w:t>
+      </w:r>
+      <w:r>
+        <w:t>.</w:t>
+      </w:r>
+      <w:r>
+        <w:t xml:space="preserve"> A packet information conveyed about a </w:t>
+      </w:r>
+      <w:r>
+        <w:t>T</w:t>
+      </w:r>
+      <w:r>
+        <w:t>opic is called a Payload.</w:t>
       </w:r>
     </w:p>
     <w:p>
@@ -894,7 +915,10 @@
         <w:t xml:space="preserve">For example, if we are communicating information about </w:t>
       </w:r>
       <w:r>
-        <w:t>information in a plant</w:t>
+        <w:t xml:space="preserve">information in a </w:t>
+      </w:r>
+      <w:r>
+        <w:t>factory</w:t>
       </w:r>
       <w:r>
         <w:t xml:space="preserve">, a </w:t>
@@ -909,7 +933,16 @@
         <w:t xml:space="preserve">of the form Location/Machine/Information So, for example </w:t>
       </w:r>
       <w:r>
-        <w:t>roughing-pulpit</w:t>
+        <w:t>r</w:t>
+      </w:r>
+      <w:r>
+        <w:t>oughing</w:t>
+      </w:r>
+      <w:r>
+        <w:t>-p</w:t>
+      </w:r>
+      <w:r>
+        <w:t>ulpit</w:t>
       </w:r>
       <w:r>
         <w:t>/</w:t>
@@ -921,7 +954,10 @@
         <w:t>ol</w:t>
       </w:r>
       <w:r>
-        <w:t>ls</w:t>
+        <w:t>l</w:t>
+      </w:r>
+      <w:r>
+        <w:t>s</w:t>
       </w:r>
       <w:r>
         <w:t>tand</w:t>
@@ -945,7 +981,13 @@
         <w:t>. If our client subscribes to this</w:t>
       </w:r>
       <w:r>
-        <w:t xml:space="preserve"> topic, it</w:t>
+        <w:t xml:space="preserve"> </w:t>
+      </w:r>
+      <w:r>
+        <w:t>T</w:t>
+      </w:r>
+      <w:r>
+        <w:t>opic, it</w:t>
       </w:r>
       <w:r>
         <w:t xml:space="preserve"> might get </w:t>
@@ -984,8 +1026,28 @@
         <w:t xml:space="preserve"> a conversion, it Subscribes</w:t>
       </w:r>
       <w:r>
-        <w:t xml:space="preserve"> to a Topic. If it also wants to contribute to the conversation, it Publishes a Payload with that Topic.</w:t>
-      </w:r>
+        <w:t xml:space="preserve"> to a Topic. If it also wants to contribute to the conversation, it </w:t>
+      </w:r>
+      <w:r>
+        <w:t xml:space="preserve">can also </w:t>
+      </w:r>
+      <w:r>
+        <w:t xml:space="preserve">Publish a Payload with that </w:t>
+      </w:r>
+      <w:r>
+        <w:t xml:space="preserve">(or any other) </w:t>
+      </w:r>
+      <w:proofErr w:type="gramStart"/>
+      <w:r>
+        <w:t>Topic</w:t>
+      </w:r>
+      <w:r>
+        <w:t xml:space="preserve"> </w:t>
+      </w:r>
+      <w:r>
+        <w:t>.</w:t>
+      </w:r>
+      <w:proofErr w:type="gramEnd"/>
     </w:p>
     <w:p>
       <w:r>
@@ -1038,7 +1100,13 @@
       </w:r>
       <w:proofErr w:type="spellStart"/>
       <w:r>
-        <w:t>MqttPublishElement</w:t>
+        <w:t>Mqtt</w:t>
+      </w:r>
+      <w:r>
+        <w:t>Server</w:t>
+      </w:r>
+      <w:r>
+        <w:t>Element</w:t>
       </w:r>
       <w:proofErr w:type="spellEnd"/>
     </w:p>
@@ -1070,25 +1138,127 @@
       </w:r>
       <w:proofErr w:type="spellStart"/>
       <w:r>
-        <w:t>MqttPublish</w:t>
+        <w:t>MqttPublishStep</w:t>
       </w:r>
       <w:proofErr w:type="spellEnd"/>
-      <w:r>
-        <w:t xml:space="preserve"> Step</w:t>
-      </w:r>
+    </w:p>
+    <w:p>
+      <w:pPr>
+        <w:numPr>
+          <w:ilvl w:val="0"/>
+          <w:numId w:val="8"/>
+        </w:numPr>
+      </w:pPr>
+      <w:r>
+        <w:t xml:space="preserve">A </w:t>
+      </w:r>
+      <w:proofErr w:type="spellStart"/>
+      <w:r>
+        <w:t>MqttRpcStep</w:t>
+      </w:r>
+      <w:proofErr w:type="spellEnd"/>
     </w:p>
     <w:p/>
     <w:p>
       <w:r>
-        <w:t xml:space="preserve">The MQTT Subscribe Element </w:t>
-      </w:r>
-      <w:r>
-        <w:t>has properties for the MQTT Server address (URL and Port) and a Topic. When a payload arrives with that topic, a Simio Event is fired.</w:t>
-      </w:r>
-    </w:p>
-    <w:p>
-      <w:r>
-        <w:t>A MQTT Publish Step references a MQTT Publish Element, which contains the MQTT Server information. When a Simio Entity enters the Step, the Payload associated with the Step is published under the given Topic.</w:t>
+        <w:t xml:space="preserve">The </w:t>
+      </w:r>
+      <w:proofErr w:type="spellStart"/>
+      <w:r>
+        <w:t>MqttS</w:t>
+      </w:r>
+      <w:r>
+        <w:t>erver</w:t>
+      </w:r>
+      <w:r>
+        <w:t>Element</w:t>
+      </w:r>
+      <w:proofErr w:type="spellEnd"/>
+      <w:r>
+        <w:t xml:space="preserve"> has properties for </w:t>
+      </w:r>
+      <w:r>
+        <w:t>referencing an</w:t>
+      </w:r>
+      <w:r>
+        <w:t xml:space="preserve"> MQTT Server</w:t>
+      </w:r>
+      <w:r>
+        <w:t>/Broker. This includes the</w:t>
+      </w:r>
+      <w:r>
+        <w:t xml:space="preserve"> address (URL and Port)</w:t>
+      </w:r>
+      <w:r>
+        <w:t xml:space="preserve"> and a Simio Event that is fired when a connection is made or broken.</w:t>
+      </w:r>
+    </w:p>
+    <w:p>
+      <w:r>
+        <w:t xml:space="preserve">The </w:t>
+      </w:r>
+      <w:proofErr w:type="spellStart"/>
+      <w:r>
+        <w:t>MqttSubscribeElement</w:t>
+      </w:r>
+      <w:proofErr w:type="spellEnd"/>
+      <w:r>
+        <w:t xml:space="preserve"> that has properties for the MQTT Server address (URL and Port), and a MQTT Topic that is to be subscribed to, and a Simio Event. Each time the Subscribed Topic arrives, the Simio Event fires.</w:t>
+      </w:r>
+    </w:p>
+    <w:p>
+      <w:r>
+        <w:t>A</w:t>
+      </w:r>
+      <w:r>
+        <w:t>n</w:t>
+      </w:r>
+      <w:r>
+        <w:t xml:space="preserve"> </w:t>
+      </w:r>
+      <w:proofErr w:type="spellStart"/>
+      <w:r>
+        <w:t>M</w:t>
+      </w:r>
+      <w:r>
+        <w:t>qtt</w:t>
+      </w:r>
+      <w:r>
+        <w:t>PublishStep</w:t>
+      </w:r>
+      <w:proofErr w:type="spellEnd"/>
+      <w:r>
+        <w:t xml:space="preserve"> references a MQTT </w:t>
+      </w:r>
+      <w:r>
+        <w:t>Server</w:t>
+      </w:r>
+      <w:r>
+        <w:t xml:space="preserve"> Element, which contains the MQTT Server information. When a Simio Entity enters the Step, the Payload associated with the Step is published under the given Topic.</w:t>
+      </w:r>
+      <w:r>
+        <w:t xml:space="preserve"> This could be used to signal events to external programs. For example, that data needed for display by R is now available.</w:t>
+      </w:r>
+    </w:p>
+    <w:p>
+      <w:r>
+        <w:t xml:space="preserve">The </w:t>
+      </w:r>
+      <w:proofErr w:type="spellStart"/>
+      <w:r>
+        <w:t>MqttRpcStep</w:t>
+      </w:r>
+      <w:proofErr w:type="spellEnd"/>
+      <w:r>
+        <w:t xml:space="preserve"> is a combination of Subscribe and Publish and implements an RPC (Remote Procedure Call). Within the step a Publish with a unique topic is made and then subscribes to the unique response to that topic. The simulation is therefore paused until the response is received (or a timeout occurs). This step would be used, for example, if the simulation required information from an external program. For example, a request for an optimization from M</w:t>
+      </w:r>
+      <w:proofErr w:type="spellStart"/>
+      <w:r>
+        <w:t>atlab</w:t>
+      </w:r>
+      <w:proofErr w:type="spellEnd"/>
+      <w:r>
+        <w:t xml:space="preserve"> or some other optimization routine.</w:t>
       </w:r>
     </w:p>
     <w:p>
@@ -1152,12 +1322,33 @@
     <w:p/>
     <w:p>
       <w:r>
-        <w:t>There are some moving parts in this, but the setup is rather straightforward:</w:t>
-      </w:r>
-    </w:p>
-    <w:p>
-      <w:r>
-        <w:t xml:space="preserve">This was tested with the popular MQTT Server called </w:t>
+        <w:t>There are some moving parts in</w:t>
+      </w:r>
+      <w:r>
+        <w:t>volved in this setup</w:t>
+      </w:r>
+      <w:r>
+        <w:t xml:space="preserve">, </w:t>
+      </w:r>
+      <w:r>
+        <w:t>but it</w:t>
+      </w:r>
+      <w:r>
+        <w:t xml:space="preserve"> is rather straightforward</w:t>
+      </w:r>
+      <w:r>
+        <w:t>, and once it is setup with the MQTT service automatically starting it is easy to use.</w:t>
+      </w:r>
+    </w:p>
+    <w:p>
+      <w:r>
+        <w:t>This was tested with the popular MQTT Server</w:t>
+      </w:r>
+      <w:r>
+        <w:t xml:space="preserve"> (aka broker)</w:t>
+      </w:r>
+      <w:r>
+        <w:t xml:space="preserve"> called </w:t>
       </w:r>
       <w:proofErr w:type="spellStart"/>
       <w:r>
@@ -1217,6 +1408,22 @@
       <w:r>
         <w:t xml:space="preserve"> server as a service and start it.</w:t>
       </w:r>
+      <w:r>
+        <w:t xml:space="preserve"> You can set it up to </w:t>
+      </w:r>
+      <w:proofErr w:type="gramStart"/>
+      <w:r>
+        <w:t>run automatically</w:t>
+      </w:r>
+      <w:proofErr w:type="gramEnd"/>
+      <w:r>
+        <w:t xml:space="preserve"> each time your computer starts.</w:t>
+      </w:r>
+    </w:p>
+    <w:p>
+      <w:r>
+        <w:t>Download the free MQTT Explorer using the Microsoft Store. This will be used to test the Simio MQTT components and provides a way to watch what is happening.</w:t>
+      </w:r>
     </w:p>
     <w:p>
       <w:r>
@@ -1233,15 +1440,10 @@
     </w:p>
     <w:p>
       <w:r>
-        <w:t xml:space="preserve">Launch the </w:t>
-      </w:r>
-      <w:proofErr w:type="spellStart"/>
-      <w:r>
-        <w:t>MqttTest</w:t>
-      </w:r>
-      <w:proofErr w:type="spellEnd"/>
-      <w:r>
-        <w:t xml:space="preserve"> utility.</w:t>
+        <w:t>Launch the M</w:t>
+      </w:r>
+      <w:r>
+        <w:t>QTT Explorer.</w:t>
       </w:r>
     </w:p>
     <w:p>
@@ -1384,6 +1586,7 @@
       <w:bookmarkEnd w:id="6"/>
     </w:p>
     <w:p/>
+    <w:p/>
     <w:p>
       <w:pPr>
         <w:pStyle w:val="Heading2"/>
@@ -1408,7 +1611,6 @@
     <w:p/>
     <w:p>
       <w:r>
-        <w:lastRenderedPageBreak/>
         <w:br w:type="page"/>
       </w:r>
     </w:p>

</xml_diff>

<commit_message>
Now Connectors for both Publish Steps and Subscribe Elements. More logging, and better handling of Simio Events (from Subscribe Elements)
</commit_message>
<xml_diff>
--- a/Documentation/Simio API Note - MQTT Steps.docx
+++ b/Documentation/Simio API Note - MQTT Steps.docx
@@ -20,7 +20,7 @@
     </w:p>
     <w:p>
       <w:r>
-        <w:t>April</w:t>
+        <w:t>July</w:t>
       </w:r>
       <w:r>
         <w:t xml:space="preserve"> 20</w:t>
@@ -710,7 +710,35 @@
                 <w:rStyle w:val="Hyperlink"/>
                 <w:noProof/>
               </w:rPr>
-              <w:t>TroubleShooting</w:t>
+              <w:t>Troub</w:t>
+            </w:r>
+            <w:r>
+              <w:rPr>
+                <w:rStyle w:val="Hyperlink"/>
+                <w:noProof/>
+              </w:rPr>
+              <w:t>l</w:t>
+            </w:r>
+            <w:r>
+              <w:rPr>
+                <w:rStyle w:val="Hyperlink"/>
+                <w:noProof/>
+              </w:rPr>
+              <w:t>e</w:t>
+            </w:r>
+            <w:r>
+              <w:rPr>
+                <w:rStyle w:val="Hyperlink"/>
+                <w:noProof/>
+              </w:rPr>
+              <w:t>S</w:t>
+            </w:r>
+            <w:r>
+              <w:rPr>
+                <w:rStyle w:val="Hyperlink"/>
+                <w:noProof/>
+              </w:rPr>
+              <w:t>hooting</w:t>
             </w:r>
             <w:r>
               <w:rPr>
@@ -851,6 +879,18 @@
       <w:r>
         <w:t>.</w:t>
       </w:r>
+      <w:r>
+        <w:t xml:space="preserve"> An explanation of how to acquire and run a 3</w:t>
+      </w:r>
+      <w:r>
+        <w:rPr>
+          <w:vertAlign w:val="superscript"/>
+        </w:rPr>
+        <w:t>rd</w:t>
+      </w:r>
+      <w:r>
+        <w:t xml:space="preserve"> party MQTT Broker/Server.</w:t>
+      </w:r>
     </w:p>
     <w:p>
       <w:r>
@@ -883,7 +923,13 @@
     <w:p/>
     <w:p>
       <w:r>
-        <w:t>MQTT is a lightweight Publish and Subscribe protocol that is used for IoT</w:t>
+        <w:t xml:space="preserve">MQTT </w:t>
+      </w:r>
+      <w:r>
+        <w:t xml:space="preserve">(Message Queueing Telemetry Transport) </w:t>
+      </w:r>
+      <w:r>
+        <w:t>is a lightweight Publish and Subscribe protocol that is used for IoT</w:t>
       </w:r>
       <w:r>
         <w:t xml:space="preserve"> (Internet of Things)</w:t>
@@ -1100,13 +1146,7 @@
       </w:r>
       <w:proofErr w:type="spellStart"/>
       <w:r>
-        <w:t>Mqtt</w:t>
-      </w:r>
-      <w:r>
-        <w:t>Server</w:t>
-      </w:r>
-      <w:r>
-        <w:t>Element</w:t>
+        <w:t>MqttServerElement</w:t>
       </w:r>
       <w:proofErr w:type="spellEnd"/>
     </w:p>
@@ -1165,32 +1205,11 @@
       </w:r>
       <w:proofErr w:type="spellStart"/>
       <w:r>
-        <w:t>MqttS</w:t>
-      </w:r>
-      <w:r>
-        <w:t>erver</w:t>
-      </w:r>
-      <w:r>
-        <w:t>Element</w:t>
+        <w:t>MqttServerElement</w:t>
       </w:r>
       <w:proofErr w:type="spellEnd"/>
       <w:r>
-        <w:t xml:space="preserve"> has properties for </w:t>
-      </w:r>
-      <w:r>
-        <w:t>referencing an</w:t>
-      </w:r>
-      <w:r>
-        <w:t xml:space="preserve"> MQTT Server</w:t>
-      </w:r>
-      <w:r>
-        <w:t>/Broker. This includes the</w:t>
-      </w:r>
-      <w:r>
-        <w:t xml:space="preserve"> address (URL and Port)</w:t>
-      </w:r>
-      <w:r>
-        <w:t xml:space="preserve"> and a Simio Event that is fired when a connection is made or broken.</w:t>
+        <w:t xml:space="preserve"> has properties for referencing an MQTT Server/Broker. This includes the address (URL and Port) and a Simio Event that is fired when a connection is made or broken.</w:t>
       </w:r>
     </w:p>
     <w:p>
@@ -1250,11 +1269,11 @@
       </w:r>
       <w:proofErr w:type="spellEnd"/>
       <w:r>
-        <w:t xml:space="preserve"> is a combination of Subscribe and Publish and implements an RPC (Remote Procedure Call). Within the step a Publish with a unique topic is made and then subscribes to the unique response to that topic. The simulation is therefore paused until the response is received (or a timeout occurs). This step would be used, for example, if the simulation required information from an external program. For example, a request for an optimization from M</w:t>
+        <w:t xml:space="preserve"> is a combination of Subscribe and Publish and implements an RPC (Remote Procedure Call). Within the step a Publish with a unique topic is made and then subscribes to the unique response to that topic. The simulation is therefore paused until the response is received (or a timeout occurs). This step would be used, for example, if the simulation required information from an external program. For example, a request for an optimization from </w:t>
       </w:r>
       <w:proofErr w:type="spellStart"/>
       <w:r>
-        <w:t>atlab</w:t>
+        <w:t>Matlab</w:t>
       </w:r>
       <w:proofErr w:type="spellEnd"/>
       <w:r>
@@ -1269,6 +1288,103 @@
     <w:p/>
     <w:p>
       <w:r>
+        <w:t>Start the Broker/Server</w:t>
+      </w:r>
+    </w:p>
+    <w:p/>
+    <w:p>
+      <w:r>
+        <w:rPr>
+          <w:noProof/>
+        </w:rPr>
+        <w:lastRenderedPageBreak/>
+        <w:drawing>
+          <wp:inline distT="0" distB="0" distL="0" distR="0" wp14:anchorId="26B9934F" wp14:editId="36C58139">
+            <wp:extent cx="5943600" cy="1421765"/>
+            <wp:effectExtent l="0" t="0" r="0" b="6985"/>
+            <wp:docPr id="3" name="Picture 3" descr="A screenshot of a cell phone&#10;&#10;Description automatically generated"/>
+            <wp:cNvGraphicFramePr>
+              <a:graphicFrameLocks xmlns:a="http://schemas.openxmlformats.org/drawingml/2006/main" noChangeAspect="1"/>
+            </wp:cNvGraphicFramePr>
+            <a:graphic xmlns:a="http://schemas.openxmlformats.org/drawingml/2006/main">
+              <a:graphicData uri="http://schemas.openxmlformats.org/drawingml/2006/picture">
+                <pic:pic xmlns:pic="http://schemas.openxmlformats.org/drawingml/2006/picture">
+                  <pic:nvPicPr>
+                    <pic:cNvPr id="3" name="Picture 3" descr="A screenshot of a cell phone&#10;&#10;Description automatically generated"/>
+                    <pic:cNvPicPr/>
+                  </pic:nvPicPr>
+                  <pic:blipFill>
+                    <a:blip r:embed="rId8"/>
+                    <a:stretch>
+                      <a:fillRect/>
+                    </a:stretch>
+                  </pic:blipFill>
+                  <pic:spPr>
+                    <a:xfrm>
+                      <a:off x="0" y="0"/>
+                      <a:ext cx="5943600" cy="1421765"/>
+                    </a:xfrm>
+                    <a:prstGeom prst="rect">
+                      <a:avLst/>
+                    </a:prstGeom>
+                  </pic:spPr>
+                </pic:pic>
+              </a:graphicData>
+            </a:graphic>
+          </wp:inline>
+        </w:drawing>
+      </w:r>
+    </w:p>
+    <w:p/>
+    <w:p>
+      <w:r>
+        <w:t>Start the Explorer App</w:t>
+      </w:r>
+    </w:p>
+    <w:p>
+      <w:r>
+        <w:rPr>
+          <w:noProof/>
+        </w:rPr>
+        <w:drawing>
+          <wp:inline distT="0" distB="0" distL="0" distR="0" wp14:anchorId="0D513124" wp14:editId="7ED6FA01">
+            <wp:extent cx="3116850" cy="1752752"/>
+            <wp:effectExtent l="0" t="0" r="7620" b="0"/>
+            <wp:docPr id="4" name="Picture 4" descr="A screenshot of a cell phone&#10;&#10;Description automatically generated"/>
+            <wp:cNvGraphicFramePr>
+              <a:graphicFrameLocks xmlns:a="http://schemas.openxmlformats.org/drawingml/2006/main" noChangeAspect="1"/>
+            </wp:cNvGraphicFramePr>
+            <a:graphic xmlns:a="http://schemas.openxmlformats.org/drawingml/2006/main">
+              <a:graphicData uri="http://schemas.openxmlformats.org/drawingml/2006/picture">
+                <pic:pic xmlns:pic="http://schemas.openxmlformats.org/drawingml/2006/picture">
+                  <pic:nvPicPr>
+                    <pic:cNvPr id="4" name="Picture 4" descr="A screenshot of a cell phone&#10;&#10;Description automatically generated"/>
+                    <pic:cNvPicPr/>
+                  </pic:nvPicPr>
+                  <pic:blipFill>
+                    <a:blip r:embed="rId9"/>
+                    <a:stretch>
+                      <a:fillRect/>
+                    </a:stretch>
+                  </pic:blipFill>
+                  <pic:spPr>
+                    <a:xfrm>
+                      <a:off x="0" y="0"/>
+                      <a:ext cx="3116850" cy="1752752"/>
+                    </a:xfrm>
+                    <a:prstGeom prst="rect">
+                      <a:avLst/>
+                    </a:prstGeom>
+                  </pic:spPr>
+                </pic:pic>
+              </a:graphicData>
+            </a:graphic>
+          </wp:inline>
+        </w:drawing>
+      </w:r>
+    </w:p>
+    <w:p>
+      <w:r>
         <w:br w:type="page"/>
       </w:r>
     </w:p>
@@ -1298,6 +1414,28 @@
     <w:p/>
     <w:p>
       <w:r>
+        <w:t xml:space="preserve">The MQTT client-side code for the steps was written using the NuGet package </w:t>
+      </w:r>
+      <w:proofErr w:type="spellStart"/>
+      <w:r>
+        <w:t>MQTTNet</w:t>
+      </w:r>
+      <w:proofErr w:type="spellEnd"/>
+      <w:r>
+        <w:t xml:space="preserve"> (by Christian </w:t>
+      </w:r>
+      <w:proofErr w:type="spellStart"/>
+      <w:r>
+        <w:t>Cratky</w:t>
+      </w:r>
+      <w:proofErr w:type="spellEnd"/>
+      <w:r>
+        <w:t>)</w:t>
+      </w:r>
+    </w:p>
+    <w:p/>
+    <w:p>
+      <w:r>
         <w:t xml:space="preserve">The code for the Process Step is in the </w:t>
       </w:r>
     </w:p>
@@ -1358,7 +1496,7 @@
       <w:r>
         <w:t xml:space="preserve"> Server ( </w:t>
       </w:r>
-      <w:hyperlink r:id="rId8" w:history="1">
+      <w:hyperlink r:id="rId10" w:history="1">
         <w:r>
           <w:rPr>
             <w:rStyle w:val="Hyperlink"/>
@@ -1372,40 +1510,19 @@
     </w:p>
     <w:p>
       <w:r>
-        <w:t xml:space="preserve">The MQTT client-side code for the steps was written using the NuGet package </w:t>
+        <w:t>The steps to get this running are:</w:t>
+      </w:r>
+    </w:p>
+    <w:p>
+      <w:r>
+        <w:t xml:space="preserve">Download and install the </w:t>
       </w:r>
       <w:proofErr w:type="spellStart"/>
       <w:r>
-        <w:t>MQTTNet</w:t>
+        <w:t>Mosquitto</w:t>
       </w:r>
       <w:proofErr w:type="spellEnd"/>
       <w:r>
-        <w:t xml:space="preserve"> (by Christian </w:t>
-      </w:r>
-      <w:proofErr w:type="spellStart"/>
-      <w:r>
-        <w:t>Cratky</w:t>
-      </w:r>
-      <w:proofErr w:type="spellEnd"/>
-      <w:r>
-        <w:t>)</w:t>
-      </w:r>
-    </w:p>
-    <w:p>
-      <w:r>
-        <w:t>The steps to get this running are:</w:t>
-      </w:r>
-    </w:p>
-    <w:p>
-      <w:r>
-        <w:t xml:space="preserve">Download and install the </w:t>
-      </w:r>
-      <w:proofErr w:type="spellStart"/>
-      <w:r>
-        <w:t>Mosquitto</w:t>
-      </w:r>
-      <w:proofErr w:type="spellEnd"/>
-      <w:r>
         <w:t xml:space="preserve"> server as a service and start it.</w:t>
       </w:r>
       <w:r>
@@ -1422,7 +1539,10 @@
     </w:p>
     <w:p>
       <w:r>
-        <w:t>Download the free MQTT Explorer using the Microsoft Store. This will be used to test the Simio MQTT components and provides a way to watch what is happening.</w:t>
+        <w:t>Also, d</w:t>
+      </w:r>
+      <w:r>
+        <w:t>ownload the free MQTT Explorer using the Microsoft Store. This will be used to test the Simio MQTT components and provides a way to watch what is happening.</w:t>
       </w:r>
     </w:p>
     <w:p>
@@ -1574,6 +1694,11 @@
     </w:p>
     <w:p/>
     <w:p/>
+    <w:p>
+      <w:r>
+        <w:br w:type="page"/>
+      </w:r>
+    </w:p>
     <w:p/>
     <w:p>
       <w:pPr>
@@ -1672,8 +1797,200 @@
     </w:p>
     <w:p/>
     <w:p/>
+    <w:p>
+      <w:r>
+        <w:br w:type="page"/>
+      </w:r>
+    </w:p>
+    <w:p>
+      <w:pPr>
+        <w:pStyle w:val="Heading1"/>
+      </w:pPr>
+      <w:r>
+        <w:lastRenderedPageBreak/>
+        <w:t>Appendix – Using Client Certificates</w:t>
+      </w:r>
+    </w:p>
+    <w:p/>
+    <w:p>
+      <w:pPr>
+        <w:rPr>
+          <w:rFonts w:ascii="Calibri" w:hAnsi="Calibri" w:cs="Calibri"/>
+        </w:rPr>
+      </w:pPr>
+      <w:r>
+        <w:t xml:space="preserve">Much of this information is derived from this great article here: </w:t>
+      </w:r>
+      <w:r>
+        <w:rPr>
+          <w:rFonts w:ascii="Calibri" w:hAnsi="Calibri" w:cs="Calibri"/>
+        </w:rPr>
+        <w:t xml:space="preserve">: </w:t>
+      </w:r>
+      <w:hyperlink r:id="rId11" w:history="1">
+        <w:r>
+          <w:rPr>
+            <w:rStyle w:val="Hyperlink"/>
+            <w:rFonts w:ascii="Calibri" w:hAnsi="Calibri" w:cs="Calibri"/>
+          </w:rPr>
+          <w:t>http://www.steves-internet-guide.com/creating-and-using-client-certificates-with-mqtt-and-mosquitto/</w:t>
+        </w:r>
+      </w:hyperlink>
+    </w:p>
+    <w:p>
+      <w:pPr>
+        <w:rPr>
+          <w:rFonts w:ascii="Calibri" w:hAnsi="Calibri" w:cs="Calibri"/>
+        </w:rPr>
+      </w:pPr>
+    </w:p>
+    <w:p>
+      <w:pPr>
+        <w:rPr>
+          <w:rFonts w:ascii="Calibri" w:hAnsi="Calibri" w:cs="Calibri"/>
+        </w:rPr>
+      </w:pPr>
+      <w:r>
+        <w:rPr>
+          <w:rFonts w:ascii="Calibri" w:hAnsi="Calibri" w:cs="Calibri"/>
+        </w:rPr>
+        <w:t>This references other articles:</w:t>
+      </w:r>
+    </w:p>
+    <w:p>
+      <w:hyperlink r:id="rId12" w:history="1">
+        <w:r>
+          <w:rPr>
+            <w:rStyle w:val="Hyperlink"/>
+          </w:rPr>
+          <w:t>http://www.steve</w:t>
+        </w:r>
+        <w:r>
+          <w:rPr>
+            <w:rStyle w:val="Hyperlink"/>
+          </w:rPr>
+          <w:t>s</w:t>
+        </w:r>
+        <w:r>
+          <w:rPr>
+            <w:rStyle w:val="Hyperlink"/>
+          </w:rPr>
+          <w:t>-internet-guide.com/mosquitto-tls/</w:t>
+        </w:r>
+      </w:hyperlink>
+    </w:p>
+    <w:p>
+      <w:hyperlink r:id="rId13" w:history="1">
+        <w:r>
+          <w:rPr>
+            <w:rStyle w:val="Hyperlink"/>
+          </w:rPr>
+          <w:t>http://www.steves-internet-guide.com/ssl-certificates-explained/</w:t>
+        </w:r>
+      </w:hyperlink>
+    </w:p>
+    <w:p>
+      <w:r>
+        <w:t xml:space="preserve">The main points of these articles are repeated here, so for more details go to </w:t>
+      </w:r>
+      <w:proofErr w:type="spellStart"/>
+      <w:r>
+        <w:t>Steves</w:t>
+      </w:r>
+      <w:proofErr w:type="spellEnd"/>
+      <w:r>
+        <w:t>-Internet-Guide.</w:t>
+      </w:r>
+    </w:p>
+    <w:p/>
+    <w:p>
+      <w:r>
+        <w:t>Our examples use OpenSSL, which is available here:</w:t>
+      </w:r>
+    </w:p>
+    <w:p>
+      <w:hyperlink r:id="rId14" w:history="1">
+        <w:r>
+          <w:rPr>
+            <w:rStyle w:val="Hyperlink"/>
+          </w:rPr>
+          <w:t>https://www.openssl.org/</w:t>
+        </w:r>
+      </w:hyperlink>
+    </w:p>
+    <w:p/>
+    <w:p>
+      <w:r>
+        <w:t xml:space="preserve">For the examples here, we used the OpenSSL binary provided by </w:t>
+      </w:r>
+      <w:proofErr w:type="spellStart"/>
+      <w:r>
+        <w:t>FireDaemon</w:t>
+      </w:r>
+      <w:proofErr w:type="spellEnd"/>
+      <w:r>
+        <w:t>:</w:t>
+      </w:r>
+    </w:p>
+    <w:p>
+      <w:hyperlink r:id="rId15" w:history="1">
+        <w:r>
+          <w:rPr>
+            <w:rStyle w:val="Hyperlink"/>
+          </w:rPr>
+          <w:t>https://kb.firedaemon.com/support/solutions/articles/4000121705</w:t>
+        </w:r>
+      </w:hyperlink>
+    </w:p>
+    <w:p/>
+    <w:p>
+      <w:r>
+        <w:t xml:space="preserve">For ease-of-use, the files found deep under the x64\bin folder where copied to c:\tools\openssl and the path to this was added to </w:t>
+      </w:r>
+      <w:r>
+        <w:t>the local PATH environment variable for eas</w:t>
+      </w:r>
+      <w:r>
+        <w:t>ier</w:t>
+      </w:r>
+      <w:r>
+        <w:t xml:space="preserve"> acces</w:t>
+      </w:r>
+      <w:r>
+        <w:t>s to OpenSSL.</w:t>
+      </w:r>
+    </w:p>
+    <w:p/>
+    <w:p>
+      <w:r>
+        <w:t>The end goal here is to make an encrypted connection between the MQTT broker and the MQTT client.</w:t>
+      </w:r>
+    </w:p>
+    <w:p/>
+    <w:p>
+      <w:r>
+        <w:t>For some diagnostic information, read this:</w:t>
+      </w:r>
+    </w:p>
+    <w:p>
+      <w:hyperlink r:id="rId16" w:history="1">
+        <w:r>
+          <w:rPr>
+            <w:rStyle w:val="Hyperlink"/>
+          </w:rPr>
+          <w:t>https://stackoverflow.com/questions/3463723/determining-web-http-authentication-methods</w:t>
+        </w:r>
+      </w:hyperlink>
+    </w:p>
+    <w:p/>
+    <w:p/>
+    <w:p/>
+    <w:p/>
+    <w:p/>
+    <w:p/>
+    <w:p/>
     <w:sectPr>
-      <w:headerReference w:type="default" r:id="rId9"/>
+      <w:headerReference w:type="default" r:id="rId17"/>
       <w:pgSz w:w="12240" w:h="15840"/>
       <w:pgMar w:top="1440" w:right="1440" w:bottom="1440" w:left="1440" w:header="720" w:footer="720" w:gutter="0"/>
       <w:cols w:space="720"/>
@@ -3435,6 +3752,18 @@
       <w:shd w:val="clear" w:color="auto" w:fill="E1DFDD"/>
     </w:rPr>
   </w:style>
+  <w:style w:type="character" w:styleId="FollowedHyperlink">
+    <w:name w:val="FollowedHyperlink"/>
+    <w:basedOn w:val="DefaultParagraphFont"/>
+    <w:uiPriority w:val="99"/>
+    <w:semiHidden/>
+    <w:unhideWhenUsed/>
+    <w:rsid w:val="0096542B"/>
+    <w:rPr>
+      <w:color w:val="954F72" w:themeColor="followedHyperlink"/>
+      <w:u w:val="single"/>
+    </w:rPr>
+  </w:style>
 </w:styles>
 </file>
 

</xml_diff>

<commit_message>
Eliminated the "Status" MQTT messages. Complexity outweighed Usefulness.
</commit_message>
<xml_diff>
--- a/Documentation/Simio API Note - MQTT Steps.docx
+++ b/Documentation/Simio API Note - MQTT Steps.docx
@@ -6,7 +6,7 @@
       <w:pPr>
         <w:pStyle w:val="Heading1"/>
       </w:pPr>
-      <w:bookmarkStart w:id="0" w:name="_Toc32842374"/>
+      <w:bookmarkStart w:id="0" w:name="_Toc54192443"/>
       <w:r>
         <w:t>S</w:t>
       </w:r>
@@ -83,7 +83,7 @@
           <w:r>
             <w:fldChar w:fldCharType="separate"/>
           </w:r>
-          <w:hyperlink w:anchor="_Toc32842374" w:history="1">
+          <w:hyperlink w:anchor="_Toc54192443" w:history="1">
             <w:r>
               <w:rPr>
                 <w:rStyle w:val="Hyperlink"/>
@@ -110,7 +110,7 @@
                 <w:noProof/>
                 <w:webHidden/>
               </w:rPr>
-              <w:instrText xml:space="preserve"> PAGEREF _Toc32842374 \h </w:instrText>
+              <w:instrText xml:space="preserve"> PAGEREF _Toc54192443 \h </w:instrText>
             </w:r>
             <w:r>
               <w:rPr>
@@ -152,7 +152,7 @@
               <w:noProof/>
             </w:rPr>
           </w:pPr>
-          <w:hyperlink w:anchor="_Toc32842375" w:history="1">
+          <w:hyperlink w:anchor="_Toc54192444" w:history="1">
             <w:r>
               <w:rPr>
                 <w:rStyle w:val="Hyperlink"/>
@@ -179,7 +179,7 @@
                 <w:noProof/>
                 <w:webHidden/>
               </w:rPr>
-              <w:instrText xml:space="preserve"> PAGEREF _Toc32842375 \h </w:instrText>
+              <w:instrText xml:space="preserve"> PAGEREF _Toc54192444 \h </w:instrText>
             </w:r>
             <w:r>
               <w:rPr>
@@ -221,7 +221,7 @@
               <w:noProof/>
             </w:rPr>
           </w:pPr>
-          <w:hyperlink w:anchor="_Toc32842376" w:history="1">
+          <w:hyperlink w:anchor="_Toc54192445" w:history="1">
             <w:r>
               <w:rPr>
                 <w:rStyle w:val="Hyperlink"/>
@@ -248,7 +248,7 @@
                 <w:noProof/>
                 <w:webHidden/>
               </w:rPr>
-              <w:instrText xml:space="preserve"> PAGEREF _Toc32842376 \h </w:instrText>
+              <w:instrText xml:space="preserve"> PAGEREF _Toc54192445 \h </w:instrText>
             </w:r>
             <w:r>
               <w:rPr>
@@ -290,7 +290,7 @@
               <w:noProof/>
             </w:rPr>
           </w:pPr>
-          <w:hyperlink w:anchor="_Toc32842377" w:history="1">
+          <w:hyperlink w:anchor="_Toc54192446" w:history="1">
             <w:r>
               <w:rPr>
                 <w:rStyle w:val="Hyperlink"/>
@@ -317,7 +317,7 @@
                 <w:noProof/>
                 <w:webHidden/>
               </w:rPr>
-              <w:instrText xml:space="preserve"> PAGEREF _Toc32842377 \h </w:instrText>
+              <w:instrText xml:space="preserve"> PAGEREF _Toc54192446 \h </w:instrText>
             </w:r>
             <w:r>
               <w:rPr>
@@ -359,7 +359,7 @@
               <w:noProof/>
             </w:rPr>
           </w:pPr>
-          <w:hyperlink w:anchor="_Toc32842378" w:history="1">
+          <w:hyperlink w:anchor="_Toc54192447" w:history="1">
             <w:r>
               <w:rPr>
                 <w:rStyle w:val="Hyperlink"/>
@@ -386,7 +386,7 @@
                 <w:noProof/>
                 <w:webHidden/>
               </w:rPr>
-              <w:instrText xml:space="preserve"> PAGEREF _Toc32842378 \h </w:instrText>
+              <w:instrText xml:space="preserve"> PAGEREF _Toc54192447 \h </w:instrText>
             </w:r>
             <w:r>
               <w:rPr>
@@ -406,7 +406,7 @@
                 <w:noProof/>
                 <w:webHidden/>
               </w:rPr>
-              <w:t>5</w:t>
+              <w:t>6</w:t>
             </w:r>
             <w:r>
               <w:rPr>
@@ -428,7 +428,7 @@
               <w:noProof/>
             </w:rPr>
           </w:pPr>
-          <w:hyperlink w:anchor="_Toc32842379" w:history="1">
+          <w:hyperlink w:anchor="_Toc54192448" w:history="1">
             <w:r>
               <w:rPr>
                 <w:rStyle w:val="Hyperlink"/>
@@ -455,7 +455,7 @@
                 <w:noProof/>
                 <w:webHidden/>
               </w:rPr>
-              <w:instrText xml:space="preserve"> PAGEREF _Toc32842379 \h </w:instrText>
+              <w:instrText xml:space="preserve"> PAGEREF _Toc54192448 \h </w:instrText>
             </w:r>
             <w:r>
               <w:rPr>
@@ -475,7 +475,7 @@
                 <w:noProof/>
                 <w:webHidden/>
               </w:rPr>
-              <w:t>6</w:t>
+              <w:t>7</w:t>
             </w:r>
             <w:r>
               <w:rPr>
@@ -497,7 +497,7 @@
               <w:noProof/>
             </w:rPr>
           </w:pPr>
-          <w:hyperlink w:anchor="_Toc32842380" w:history="1">
+          <w:hyperlink w:anchor="_Toc54192449" w:history="1">
             <w:r>
               <w:rPr>
                 <w:rStyle w:val="Hyperlink"/>
@@ -524,7 +524,7 @@
                 <w:noProof/>
                 <w:webHidden/>
               </w:rPr>
-              <w:instrText xml:space="preserve"> PAGEREF _Toc32842380 \h </w:instrText>
+              <w:instrText xml:space="preserve"> PAGEREF _Toc54192449 \h </w:instrText>
             </w:r>
             <w:r>
               <w:rPr>
@@ -544,7 +544,7 @@
                 <w:noProof/>
                 <w:webHidden/>
               </w:rPr>
-              <w:t>6</w:t>
+              <w:t>8</w:t>
             </w:r>
             <w:r>
               <w:rPr>
@@ -566,7 +566,7 @@
               <w:noProof/>
             </w:rPr>
           </w:pPr>
-          <w:hyperlink w:anchor="_Toc32842381" w:history="1">
+          <w:hyperlink w:anchor="_Toc54192450" w:history="1">
             <w:r>
               <w:rPr>
                 <w:rStyle w:val="Hyperlink"/>
@@ -593,7 +593,7 @@
                 <w:noProof/>
                 <w:webHidden/>
               </w:rPr>
-              <w:instrText xml:space="preserve"> PAGEREF _Toc32842381 \h </w:instrText>
+              <w:instrText xml:space="preserve"> PAGEREF _Toc54192450 \h </w:instrText>
             </w:r>
             <w:r>
               <w:rPr>
@@ -613,7 +613,7 @@
                 <w:noProof/>
                 <w:webHidden/>
               </w:rPr>
-              <w:t>6</w:t>
+              <w:t>8</w:t>
             </w:r>
             <w:r>
               <w:rPr>
@@ -635,7 +635,7 @@
               <w:noProof/>
             </w:rPr>
           </w:pPr>
-          <w:hyperlink w:anchor="_Toc32842382" w:history="1">
+          <w:hyperlink w:anchor="_Toc54192451" w:history="1">
             <w:r>
               <w:rPr>
                 <w:rStyle w:val="Hyperlink"/>
@@ -662,7 +662,7 @@
                 <w:noProof/>
                 <w:webHidden/>
               </w:rPr>
-              <w:instrText xml:space="preserve"> PAGEREF _Toc32842382 \h </w:instrText>
+              <w:instrText xml:space="preserve"> PAGEREF _Toc54192451 \h </w:instrText>
             </w:r>
             <w:r>
               <w:rPr>
@@ -682,7 +682,7 @@
                 <w:noProof/>
                 <w:webHidden/>
               </w:rPr>
-              <w:t>6</w:t>
+              <w:t>8</w:t>
             </w:r>
             <w:r>
               <w:rPr>
@@ -704,41 +704,220 @@
               <w:noProof/>
             </w:rPr>
           </w:pPr>
-          <w:hyperlink w:anchor="_Toc32842383" w:history="1">
+          <w:hyperlink w:anchor="_Toc54192452" w:history="1">
             <w:r>
               <w:rPr>
                 <w:rStyle w:val="Hyperlink"/>
                 <w:noProof/>
               </w:rPr>
-              <w:t>Troub</w:t>
-            </w:r>
+              <w:t>TroubleShooting</w:t>
+            </w:r>
+            <w:r>
+              <w:rPr>
+                <w:noProof/>
+                <w:webHidden/>
+              </w:rPr>
+              <w:tab/>
+            </w:r>
+            <w:r>
+              <w:rPr>
+                <w:noProof/>
+                <w:webHidden/>
+              </w:rPr>
+              <w:fldChar w:fldCharType="begin"/>
+            </w:r>
+            <w:r>
+              <w:rPr>
+                <w:noProof/>
+                <w:webHidden/>
+              </w:rPr>
+              <w:instrText xml:space="preserve"> PAGEREF _Toc54192452 \h </w:instrText>
+            </w:r>
+            <w:r>
+              <w:rPr>
+                <w:noProof/>
+                <w:webHidden/>
+              </w:rPr>
+            </w:r>
+            <w:r>
+              <w:rPr>
+                <w:noProof/>
+                <w:webHidden/>
+              </w:rPr>
+              <w:fldChar w:fldCharType="separate"/>
+            </w:r>
+            <w:r>
+              <w:rPr>
+                <w:noProof/>
+                <w:webHidden/>
+              </w:rPr>
+              <w:t>9</w:t>
+            </w:r>
+            <w:r>
+              <w:rPr>
+                <w:noProof/>
+                <w:webHidden/>
+              </w:rPr>
+              <w:fldChar w:fldCharType="end"/>
+            </w:r>
+          </w:hyperlink>
+        </w:p>
+        <w:p>
+          <w:pPr>
+            <w:pStyle w:val="TOC2"/>
+            <w:tabs>
+              <w:tab w:val="right" w:leader="dot" w:pos="9350"/>
+            </w:tabs>
+            <w:rPr>
+              <w:rFonts w:eastAsiaTheme="minorEastAsia"/>
+              <w:noProof/>
+            </w:rPr>
+          </w:pPr>
+          <w:hyperlink w:anchor="_Toc54192453" w:history="1">
             <w:r>
               <w:rPr>
                 <w:rStyle w:val="Hyperlink"/>
                 <w:noProof/>
               </w:rPr>
-              <w:t>l</w:t>
-            </w:r>
+              <w:t>Make sure the Mosquitto Server/Broker is running.</w:t>
+            </w:r>
+            <w:r>
+              <w:rPr>
+                <w:noProof/>
+                <w:webHidden/>
+              </w:rPr>
+              <w:tab/>
+            </w:r>
+            <w:r>
+              <w:rPr>
+                <w:noProof/>
+                <w:webHidden/>
+              </w:rPr>
+              <w:fldChar w:fldCharType="begin"/>
+            </w:r>
+            <w:r>
+              <w:rPr>
+                <w:noProof/>
+                <w:webHidden/>
+              </w:rPr>
+              <w:instrText xml:space="preserve"> PAGEREF _Toc54192453 \h </w:instrText>
+            </w:r>
+            <w:r>
+              <w:rPr>
+                <w:noProof/>
+                <w:webHidden/>
+              </w:rPr>
+            </w:r>
+            <w:r>
+              <w:rPr>
+                <w:noProof/>
+                <w:webHidden/>
+              </w:rPr>
+              <w:fldChar w:fldCharType="separate"/>
+            </w:r>
+            <w:r>
+              <w:rPr>
+                <w:noProof/>
+                <w:webHidden/>
+              </w:rPr>
+              <w:t>9</w:t>
+            </w:r>
+            <w:r>
+              <w:rPr>
+                <w:noProof/>
+                <w:webHidden/>
+              </w:rPr>
+              <w:fldChar w:fldCharType="end"/>
+            </w:r>
+          </w:hyperlink>
+        </w:p>
+        <w:p>
+          <w:pPr>
+            <w:pStyle w:val="TOC2"/>
+            <w:tabs>
+              <w:tab w:val="right" w:leader="dot" w:pos="9350"/>
+            </w:tabs>
+            <w:rPr>
+              <w:rFonts w:eastAsiaTheme="minorEastAsia"/>
+              <w:noProof/>
+            </w:rPr>
+          </w:pPr>
+          <w:hyperlink w:anchor="_Toc54192454" w:history="1">
             <w:r>
               <w:rPr>
                 <w:rStyle w:val="Hyperlink"/>
                 <w:noProof/>
               </w:rPr>
-              <w:t>e</w:t>
-            </w:r>
+              <w:t>If the Server is on a remote computer, check your firewall.</w:t>
+            </w:r>
+            <w:r>
+              <w:rPr>
+                <w:noProof/>
+                <w:webHidden/>
+              </w:rPr>
+              <w:tab/>
+            </w:r>
+            <w:r>
+              <w:rPr>
+                <w:noProof/>
+                <w:webHidden/>
+              </w:rPr>
+              <w:fldChar w:fldCharType="begin"/>
+            </w:r>
+            <w:r>
+              <w:rPr>
+                <w:noProof/>
+                <w:webHidden/>
+              </w:rPr>
+              <w:instrText xml:space="preserve"> PAGEREF _Toc54192454 \h </w:instrText>
+            </w:r>
+            <w:r>
+              <w:rPr>
+                <w:noProof/>
+                <w:webHidden/>
+              </w:rPr>
+            </w:r>
+            <w:r>
+              <w:rPr>
+                <w:noProof/>
+                <w:webHidden/>
+              </w:rPr>
+              <w:fldChar w:fldCharType="separate"/>
+            </w:r>
+            <w:r>
+              <w:rPr>
+                <w:noProof/>
+                <w:webHidden/>
+              </w:rPr>
+              <w:t>9</w:t>
+            </w:r>
+            <w:r>
+              <w:rPr>
+                <w:noProof/>
+                <w:webHidden/>
+              </w:rPr>
+              <w:fldChar w:fldCharType="end"/>
+            </w:r>
+          </w:hyperlink>
+        </w:p>
+        <w:p>
+          <w:pPr>
+            <w:pStyle w:val="TOC1"/>
+            <w:tabs>
+              <w:tab w:val="right" w:leader="dot" w:pos="9350"/>
+            </w:tabs>
+            <w:rPr>
+              <w:rFonts w:eastAsiaTheme="minorEastAsia"/>
+              <w:noProof/>
+            </w:rPr>
+          </w:pPr>
+          <w:hyperlink w:anchor="_Toc54192455" w:history="1">
             <w:r>
               <w:rPr>
                 <w:rStyle w:val="Hyperlink"/>
                 <w:noProof/>
               </w:rPr>
-              <w:t>S</w:t>
-            </w:r>
-            <w:r>
-              <w:rPr>
-                <w:rStyle w:val="Hyperlink"/>
-                <w:noProof/>
-              </w:rPr>
-              <w:t>hooting</w:t>
+              <w:t>Appendix – Using Client Certificates</w:t>
             </w:r>
             <w:r>
               <w:rPr>
@@ -759,7 +938,7 @@
                 <w:noProof/>
                 <w:webHidden/>
               </w:rPr>
-              <w:instrText xml:space="preserve"> PAGEREF _Toc32842383 \h </w:instrText>
+              <w:instrText xml:space="preserve"> PAGEREF _Toc54192455 \h </w:instrText>
             </w:r>
             <w:r>
               <w:rPr>
@@ -779,7 +958,7 @@
                 <w:noProof/>
                 <w:webHidden/>
               </w:rPr>
-              <w:t>8</w:t>
+              <w:t>10</w:t>
             </w:r>
             <w:r>
               <w:rPr>
@@ -812,7 +991,7 @@
       <w:pPr>
         <w:pStyle w:val="Heading1"/>
       </w:pPr>
-      <w:bookmarkStart w:id="1" w:name="_Toc32842375"/>
+      <w:bookmarkStart w:id="1" w:name="_Toc54192444"/>
       <w:r>
         <w:t>Overview</w:t>
       </w:r>
@@ -846,7 +1025,10 @@
         <w:t>Creating a</w:t>
       </w:r>
       <w:r>
-        <w:t xml:space="preserve"> Simio Process Step that Publishes.</w:t>
+        <w:t xml:space="preserve"> Simio Process Step that Publishes</w:t>
+      </w:r>
+      <w:r>
+        <w:t xml:space="preserve"> MQTT message.</w:t>
       </w:r>
     </w:p>
     <w:p>
@@ -857,7 +1039,13 @@
         </w:numPr>
       </w:pPr>
       <w:r>
-        <w:t>A Simio Subscribe Element that Fires an Event when a MQTT topic arrives.</w:t>
+        <w:t xml:space="preserve">A Simio Subscribe Element that Fires an Event when a MQTT </w:t>
+      </w:r>
+      <w:r>
+        <w:t>message</w:t>
+      </w:r>
+      <w:r>
+        <w:t xml:space="preserve"> arrives.</w:t>
       </w:r>
     </w:p>
     <w:p>
@@ -865,7 +1053,10 @@
         <w:t>For testing, an M</w:t>
       </w:r>
       <w:r>
-        <w:t>qtt Test</w:t>
+        <w:t>QTT</w:t>
+      </w:r>
+      <w:r>
+        <w:t xml:space="preserve"> Test</w:t>
       </w:r>
       <w:r>
         <w:t xml:space="preserve"> utility is provided, as well as a Simio </w:t>
@@ -875,6 +1066,9 @@
       </w:r>
       <w:r>
         <w:t>model</w:t>
+      </w:r>
+      <w:r>
+        <w:t>s</w:t>
       </w:r>
       <w:r>
         <w:t>.</w:t>
@@ -889,7 +1083,10 @@
         <w:t>rd</w:t>
       </w:r>
       <w:r>
-        <w:t xml:space="preserve"> party MQTT Broker/Server.</w:t>
+        <w:t xml:space="preserve"> party MQTT Broker/Server</w:t>
+      </w:r>
+      <w:r>
+        <w:t xml:space="preserve"> is also demonstrated.</w:t>
       </w:r>
     </w:p>
     <w:p>
@@ -901,7 +1098,7 @@
       <w:pPr>
         <w:pStyle w:val="Heading2"/>
       </w:pPr>
-      <w:bookmarkStart w:id="2" w:name="_Toc32842376"/>
+      <w:bookmarkStart w:id="2" w:name="_Toc54192445"/>
       <w:r>
         <w:lastRenderedPageBreak/>
         <w:t xml:space="preserve">Some </w:t>
@@ -929,7 +1126,13 @@
         <w:t xml:space="preserve">(Message Queueing Telemetry Transport) </w:t>
       </w:r>
       <w:r>
-        <w:t>is a lightweight Publish and Subscribe protocol that is used for IoT</w:t>
+        <w:t>is a lightweight Publish and Subscribe</w:t>
+      </w:r>
+      <w:r>
+        <w:t xml:space="preserve"> (“Pub-Sub”)</w:t>
+      </w:r>
+      <w:r>
+        <w:t xml:space="preserve"> protocol that is used for IoT</w:t>
       </w:r>
       <w:r>
         <w:t xml:space="preserve"> (Internet of Things)</w:t>
@@ -1118,7 +1321,7 @@
       <w:pPr>
         <w:pStyle w:val="Heading1"/>
       </w:pPr>
-      <w:bookmarkStart w:id="3" w:name="_Toc32842377"/>
+      <w:bookmarkStart w:id="3" w:name="_Toc54192446"/>
       <w:r>
         <w:lastRenderedPageBreak/>
         <w:t>Doing MQTT with the Simio MQTT Steps</w:t>
@@ -1209,7 +1412,25 @@
       </w:r>
       <w:proofErr w:type="spellEnd"/>
       <w:r>
-        <w:t xml:space="preserve"> has properties for referencing an MQTT Server/Broker. This includes the address (URL and Port) and a Simio Event that is fired when a connection is made or broken.</w:t>
+        <w:t xml:space="preserve"> </w:t>
+      </w:r>
+      <w:r>
+        <w:t xml:space="preserve">holds a reference to an MQTT broker. It </w:t>
+      </w:r>
+      <w:r>
+        <w:t xml:space="preserve">has properties </w:t>
+      </w:r>
+      <w:r>
+        <w:t>that</w:t>
+      </w:r>
+      <w:r>
+        <w:t xml:space="preserve"> includes the address (URL and Port) </w:t>
+      </w:r>
+      <w:r>
+        <w:t xml:space="preserve">of the broker, as well as </w:t>
+      </w:r>
+      <w:r>
+        <w:t>a Simio Event that is fired when a connection is made or broken.</w:t>
       </w:r>
     </w:p>
     <w:p>
@@ -1282,7 +1503,40 @@
     </w:p>
     <w:p>
       <w:r>
-        <w:t>In the example model, one of the Steps is place at the entrance of the Simio Server. When the Entity enters the server, it sends its name as the Payload with the topic of server1/enter.</w:t>
+        <w:t>In the example model</w:t>
+      </w:r>
+      <w:r>
+        <w:t>s</w:t>
+      </w:r>
+      <w:r>
+        <w:t xml:space="preserve">, </w:t>
+      </w:r>
+      <w:r>
+        <w:t>the first model has a</w:t>
+      </w:r>
+      <w:r>
+        <w:t xml:space="preserve"> Steps is place</w:t>
+      </w:r>
+      <w:r>
+        <w:t>d at the exit of</w:t>
+      </w:r>
+      <w:r>
+        <w:t xml:space="preserve"> </w:t>
+      </w:r>
+      <w:r>
+        <w:t>the sink</w:t>
+      </w:r>
+      <w:r>
+        <w:t xml:space="preserve">. When the Entity </w:t>
+      </w:r>
+      <w:r>
+        <w:t>leaves</w:t>
+      </w:r>
+      <w:r>
+        <w:t xml:space="preserve"> the server, it sends </w:t>
+      </w:r>
+      <w:r>
+        <w:t>a message to the second model, which then creates an Entity. In this way the two simulations are connected in series.</w:t>
       </w:r>
     </w:p>
     <w:p/>
@@ -1393,7 +1647,79 @@
       <w:pPr>
         <w:pStyle w:val="Heading2"/>
       </w:pPr>
-      <w:bookmarkStart w:id="4" w:name="_Toc32842378"/>
+      <w:r>
+        <w:t>Using MQTT in the Model</w:t>
+      </w:r>
+    </w:p>
+    <w:p/>
+    <w:p>
+      <w:r>
+        <w:t xml:space="preserve">Both the </w:t>
+      </w:r>
+      <w:proofErr w:type="spellStart"/>
+      <w:r>
+        <w:t>MqttPublishStep</w:t>
+      </w:r>
+      <w:proofErr w:type="spellEnd"/>
+      <w:r>
+        <w:t xml:space="preserve"> and the </w:t>
+      </w:r>
+      <w:proofErr w:type="spellStart"/>
+      <w:r>
+        <w:t>MqttSubscriberElement</w:t>
+      </w:r>
+      <w:proofErr w:type="spellEnd"/>
+      <w:r>
+        <w:t xml:space="preserve"> require a connection to the MQTT Broker. </w:t>
+      </w:r>
+      <w:r>
+        <w:t xml:space="preserve">So that changes to the broker can be more easily done, these connectors are implemented as Elements called </w:t>
+      </w:r>
+      <w:proofErr w:type="spellStart"/>
+      <w:r>
+        <w:t>MqttPublishConnector</w:t>
+      </w:r>
+      <w:proofErr w:type="spellEnd"/>
+      <w:r>
+        <w:t xml:space="preserve"> and </w:t>
+      </w:r>
+      <w:proofErr w:type="spellStart"/>
+      <w:r>
+        <w:t>MqttSubscriberConnecter</w:t>
+      </w:r>
+      <w:proofErr w:type="spellEnd"/>
+      <w:r>
+        <w:t xml:space="preserve">, and then it is these connectors that are reference by the </w:t>
+      </w:r>
+      <w:proofErr w:type="spellStart"/>
+      <w:r>
+        <w:t>MqttPublishStep</w:t>
+      </w:r>
+      <w:proofErr w:type="spellEnd"/>
+      <w:r>
+        <w:t xml:space="preserve"> and </w:t>
+      </w:r>
+      <w:proofErr w:type="spellStart"/>
+      <w:r>
+        <w:t>MqttSubscriberElement</w:t>
+      </w:r>
+      <w:proofErr w:type="spellEnd"/>
+      <w:r>
+        <w:t>.</w:t>
+      </w:r>
+    </w:p>
+    <w:p/>
+    <w:p/>
+    <w:p/>
+    <w:p/>
+    <w:p/>
+    <w:p/>
+    <w:p/>
+    <w:p>
+      <w:pPr>
+        <w:pStyle w:val="Heading2"/>
+      </w:pPr>
+      <w:bookmarkStart w:id="4" w:name="_Toc54192447"/>
       <w:r>
         <w:t>MQTT</w:t>
       </w:r>
@@ -1451,7 +1777,7 @@
       <w:pPr>
         <w:pStyle w:val="Heading1"/>
       </w:pPr>
-      <w:bookmarkStart w:id="5" w:name="_Toc32842379"/>
+      <w:bookmarkStart w:id="5" w:name="_Toc54192448"/>
       <w:r>
         <w:t>Running the Model</w:t>
       </w:r>
@@ -1528,11 +1854,9 @@
       <w:r>
         <w:t xml:space="preserve"> You can set it up to </w:t>
       </w:r>
-      <w:proofErr w:type="gramStart"/>
-      <w:r>
-        <w:t>run automatically</w:t>
-      </w:r>
-      <w:proofErr w:type="gramEnd"/>
+      <w:r>
+        <w:t>automatically run</w:t>
+      </w:r>
       <w:r>
         <w:t xml:space="preserve"> each time your computer starts.</w:t>
       </w:r>
@@ -1704,7 +2028,7 @@
       <w:pPr>
         <w:pStyle w:val="Heading1"/>
       </w:pPr>
-      <w:bookmarkStart w:id="6" w:name="_Toc32842380"/>
+      <w:bookmarkStart w:id="6" w:name="_Toc54192449"/>
       <w:r>
         <w:t>Notes on Use</w:t>
       </w:r>
@@ -1712,27 +2036,6 @@
     </w:p>
     <w:p/>
     <w:p/>
-    <w:p>
-      <w:pPr>
-        <w:pStyle w:val="Heading2"/>
-      </w:pPr>
-      <w:bookmarkStart w:id="7" w:name="_Toc32842381"/>
-      <w:r>
-        <w:t>The Experiment (multi-thread) Problem.</w:t>
-      </w:r>
-      <w:bookmarkEnd w:id="7"/>
-    </w:p>
-    <w:p/>
-    <w:p>
-      <w:pPr>
-        <w:pStyle w:val="Heading2"/>
-      </w:pPr>
-      <w:bookmarkStart w:id="8" w:name="_Toc32842382"/>
-      <w:r>
-        <w:t>Adding Logic</w:t>
-      </w:r>
-      <w:bookmarkEnd w:id="8"/>
-    </w:p>
     <w:p/>
     <w:p>
       <w:r>
@@ -1743,54 +2046,58 @@
       <w:pPr>
         <w:pStyle w:val="Heading1"/>
       </w:pPr>
-      <w:bookmarkStart w:id="9" w:name="_Toc32842383"/>
+      <w:bookmarkStart w:id="7" w:name="_Toc54192452"/>
       <w:proofErr w:type="spellStart"/>
       <w:r>
         <w:lastRenderedPageBreak/>
         <w:t>TroubleShooting</w:t>
       </w:r>
+      <w:bookmarkEnd w:id="7"/>
+      <w:proofErr w:type="spellEnd"/>
+    </w:p>
+    <w:p/>
+    <w:p>
+      <w:pPr>
+        <w:pStyle w:val="Heading2"/>
+      </w:pPr>
+      <w:bookmarkStart w:id="8" w:name="_Toc54192453"/>
+      <w:r>
+        <w:t xml:space="preserve">Make sure the </w:t>
+      </w:r>
+      <w:proofErr w:type="spellStart"/>
+      <w:r>
+        <w:t>Mosquitto</w:t>
+      </w:r>
+      <w:proofErr w:type="spellEnd"/>
+      <w:r>
+        <w:t xml:space="preserve"> Server/Broker is running.</w:t>
+      </w:r>
+      <w:bookmarkEnd w:id="8"/>
+    </w:p>
+    <w:p/>
+    <w:p/>
+    <w:p/>
+    <w:p>
+      <w:pPr>
+        <w:pStyle w:val="Heading2"/>
+      </w:pPr>
+      <w:bookmarkStart w:id="9" w:name="_Toc54192454"/>
+      <w:r>
+        <w:t>If the Server is on a remote computer, check your firewall.</w:t>
+      </w:r>
       <w:bookmarkEnd w:id="9"/>
+    </w:p>
+    <w:p/>
+    <w:p/>
+    <w:p>
+      <w:r>
+        <w:t xml:space="preserve">Check the </w:t>
+      </w:r>
+      <w:proofErr w:type="spellStart"/>
+      <w:r>
+        <w:t>Mosquitto</w:t>
+      </w:r>
       <w:proofErr w:type="spellEnd"/>
-    </w:p>
-    <w:p/>
-    <w:p>
-      <w:pPr>
-        <w:pStyle w:val="Heading2"/>
-      </w:pPr>
-      <w:r>
-        <w:t xml:space="preserve">Make sure the </w:t>
-      </w:r>
-      <w:proofErr w:type="spellStart"/>
-      <w:r>
-        <w:t>Mosquitto</w:t>
-      </w:r>
-      <w:proofErr w:type="spellEnd"/>
-      <w:r>
-        <w:t xml:space="preserve"> Server/Broker is running.</w:t>
-      </w:r>
-    </w:p>
-    <w:p/>
-    <w:p/>
-    <w:p/>
-    <w:p>
-      <w:pPr>
-        <w:pStyle w:val="Heading2"/>
-      </w:pPr>
-      <w:r>
-        <w:t>If the Server is on a remote computer, check your firewall.</w:t>
-      </w:r>
-    </w:p>
-    <w:p/>
-    <w:p/>
-    <w:p>
-      <w:r>
-        <w:t xml:space="preserve">Check the </w:t>
-      </w:r>
-      <w:proofErr w:type="spellStart"/>
-      <w:r>
-        <w:t>Mosquitto</w:t>
-      </w:r>
-      <w:proofErr w:type="spellEnd"/>
       <w:r>
         <w:t xml:space="preserve"> Server using utilities such as MQTT Explorer (Windows)</w:t>
       </w:r>
@@ -1806,10 +2113,12 @@
       <w:pPr>
         <w:pStyle w:val="Heading1"/>
       </w:pPr>
+      <w:bookmarkStart w:id="10" w:name="_Toc54192455"/>
       <w:r>
         <w:lastRenderedPageBreak/>
         <w:t>Appendix – Using Client Certificates</w:t>
       </w:r>
+      <w:bookmarkEnd w:id="10"/>
     </w:p>
     <w:p/>
     <w:p>
@@ -1863,19 +2172,7 @@
           <w:rPr>
             <w:rStyle w:val="Hyperlink"/>
           </w:rPr>
-          <w:t>http://www.steve</w:t>
-        </w:r>
-        <w:r>
-          <w:rPr>
-            <w:rStyle w:val="Hyperlink"/>
-          </w:rPr>
-          <w:t>s</w:t>
-        </w:r>
-        <w:r>
-          <w:rPr>
-            <w:rStyle w:val="Hyperlink"/>
-          </w:rPr>
-          <w:t>-internet-guide.com/mosquitto-tls/</w:t>
+          <w:t>http://www.steves-internet-guide.com/mosquitto-tls/</w:t>
         </w:r>
       </w:hyperlink>
     </w:p>
@@ -2172,7 +2469,7 @@
         </mc:Choice>
         <mc:Fallback>
           <w:pict>
-            <v:rect w14:anchorId="5A1B2EC2" id="Rectangle 222" o:spid="_x0000_s1026" style="position:absolute;margin-left:0;margin-top:0;width:580.8pt;height:752.4pt;z-index:251659264;visibility:visible;mso-wrap-style:square;mso-width-percent:950;mso-height-percent:950;mso-wrap-distance-left:9pt;mso-wrap-distance-top:0;mso-wrap-distance-right:9pt;mso-wrap-distance-bottom:0;mso-position-horizontal:center;mso-position-horizontal-relative:page;mso-position-vertical:center;mso-position-vertical-relative:page;mso-width-percent:950;mso-height-percent:950;mso-width-relative:page;mso-height-relative:page;v-text-anchor:middle" o:gfxdata="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" filled="f" strokecolor="#747070 [1614]" strokeweight="1.25pt">
+            <v:rect w14:anchorId="4F4B72BF" id="Rectangle 222" o:spid="_x0000_s1026" style="position:absolute;margin-left:0;margin-top:0;width:580.8pt;height:752.4pt;z-index:251659264;visibility:visible;mso-wrap-style:square;mso-width-percent:950;mso-height-percent:950;mso-wrap-distance-left:9pt;mso-wrap-distance-top:0;mso-wrap-distance-right:9pt;mso-wrap-distance-bottom:0;mso-position-horizontal:center;mso-position-horizontal-relative:page;mso-position-vertical:center;mso-position-vertical-relative:page;mso-width-percent:950;mso-height-percent:950;mso-width-relative:page;mso-height-relative:page;v-text-anchor:middle" o:gfxdata="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" filled="f" strokecolor="#747070 [1614]" strokeweight="1.25pt">
               <w10:wrap anchorx="page" anchory="page"/>
             </v:rect>
           </w:pict>

</xml_diff>